<commit_message>
Fourth Commit: made the architecture and added the header
</commit_message>
<xml_diff>
--- a/Beervanade_ecommerce.docx
+++ b/Beervanade_ecommerce.docx
@@ -8,6 +8,27 @@
       </w:r>
     </w:p>
     <w:p>
+      <w:pPr>
+        <w:rPr>
+          <w:b/>
+          <w:bCs/>
+          <w:i/>
+          <w:iCs/>
+          <w:u w:val="single"/>
+        </w:rPr>
+      </w:pPr>
+      <w:r>
+        <w:rPr>
+          <w:b/>
+          <w:bCs/>
+          <w:i/>
+          <w:iCs/>
+          <w:u w:val="single"/>
+        </w:rPr>
+        <w:t>Day 1</w:t>
+      </w:r>
+    </w:p>
+    <w:p>
       <w:r>
         <w:t>We started with an empty repository on GitHub</w:t>
       </w:r>
@@ -18,9 +39,9 @@
           <w:noProof/>
         </w:rPr>
         <w:drawing>
-          <wp:inline distT="0" distB="0" distL="0" distR="0" wp14:anchorId="74A6E968" wp14:editId="335206D4">
-            <wp:extent cx="6075730" cy="3416300"/>
-            <wp:effectExtent l="0" t="0" r="1270" b="0"/>
+          <wp:inline distT="0" distB="0" distL="0" distR="0" wp14:anchorId="74A6E968" wp14:editId="798C5EF2">
+            <wp:extent cx="5543550" cy="3117063"/>
+            <wp:effectExtent l="0" t="0" r="0" b="7620"/>
             <wp:docPr id="1" name="Picture 1"/>
             <wp:cNvGraphicFramePr>
               <a:graphicFrameLocks xmlns:a="http://schemas.openxmlformats.org/drawingml/2006/main" noChangeAspect="1"/>
@@ -41,7 +62,7 @@
                   <pic:spPr>
                     <a:xfrm>
                       <a:off x="0" y="0"/>
-                      <a:ext cx="6079669" cy="3418515"/>
+                      <a:ext cx="5552589" cy="3122146"/>
                     </a:xfrm>
                     <a:prstGeom prst="rect">
                       <a:avLst/>
@@ -133,6 +154,9 @@
     </w:p>
     <w:p>
       <w:r>
+        <w:rPr>
+          <w:noProof/>
+        </w:rPr>
         <w:drawing>
           <wp:inline distT="0" distB="0" distL="0" distR="0" wp14:anchorId="138ABC20" wp14:editId="1C3A9016">
             <wp:extent cx="5943600" cy="1234440"/>
@@ -185,10 +209,13 @@
     </w:p>
     <w:p>
       <w:r>
+        <w:rPr>
+          <w:noProof/>
+        </w:rPr>
         <w:drawing>
-          <wp:inline distT="0" distB="0" distL="0" distR="0" wp14:anchorId="6FBD089D" wp14:editId="2E228A03">
-            <wp:extent cx="5973108" cy="1397000"/>
-            <wp:effectExtent l="0" t="0" r="8890" b="0"/>
+          <wp:inline distT="0" distB="0" distL="0" distR="0" wp14:anchorId="6FBD089D" wp14:editId="62B04B85">
+            <wp:extent cx="5067300" cy="1185148"/>
+            <wp:effectExtent l="0" t="0" r="0" b="0"/>
             <wp:docPr id="8" name="Picture 8"/>
             <wp:cNvGraphicFramePr>
               <a:graphicFrameLocks xmlns:a="http://schemas.openxmlformats.org/drawingml/2006/main" noChangeAspect="1"/>
@@ -208,7 +235,7 @@
                   <pic:spPr bwMode="auto">
                     <a:xfrm>
                       <a:off x="0" y="0"/>
-                      <a:ext cx="5976666" cy="1397832"/>
+                      <a:ext cx="5082862" cy="1188788"/>
                     </a:xfrm>
                     <a:prstGeom prst="rect">
                       <a:avLst/>
@@ -231,10 +258,13 @@
     </w:p>
     <w:p>
       <w:r>
+        <w:rPr>
+          <w:noProof/>
+        </w:rPr>
         <w:drawing>
-          <wp:inline distT="0" distB="0" distL="0" distR="0" wp14:anchorId="78DB50DC" wp14:editId="7A5D7300">
-            <wp:extent cx="5988050" cy="725475"/>
-            <wp:effectExtent l="0" t="0" r="0" b="0"/>
+          <wp:inline distT="0" distB="0" distL="0" distR="0" wp14:anchorId="78DB50DC" wp14:editId="582752B1">
+            <wp:extent cx="5084035" cy="615950"/>
+            <wp:effectExtent l="0" t="0" r="2540" b="0"/>
             <wp:docPr id="9" name="Picture 9"/>
             <wp:cNvGraphicFramePr>
               <a:graphicFrameLocks xmlns:a="http://schemas.openxmlformats.org/drawingml/2006/main" noChangeAspect="1"/>
@@ -255,7 +285,7 @@
                   <pic:spPr>
                     <a:xfrm>
                       <a:off x="0" y="0"/>
-                      <a:ext cx="6012954" cy="728492"/>
+                      <a:ext cx="5125515" cy="620975"/>
                     </a:xfrm>
                     <a:prstGeom prst="rect">
                       <a:avLst/>
@@ -270,6 +300,9 @@
     </w:p>
     <w:p>
       <w:r>
+        <w:rPr>
+          <w:noProof/>
+        </w:rPr>
         <w:drawing>
           <wp:inline distT="0" distB="0" distL="0" distR="0" wp14:anchorId="50EBCD98" wp14:editId="7CC53CBB">
             <wp:extent cx="5943600" cy="859790"/>
@@ -314,6 +347,9 @@
     </w:p>
     <w:p>
       <w:r>
+        <w:rPr>
+          <w:noProof/>
+        </w:rPr>
         <w:drawing>
           <wp:inline distT="0" distB="0" distL="0" distR="0" wp14:anchorId="1F552E5B" wp14:editId="592A3225">
             <wp:extent cx="5943600" cy="154940"/>
@@ -368,10 +404,13 @@
     </w:p>
     <w:p>
       <w:r>
+        <w:rPr>
+          <w:noProof/>
+        </w:rPr>
         <w:drawing>
-          <wp:inline distT="0" distB="0" distL="0" distR="0" wp14:anchorId="1E7D9D9D" wp14:editId="54144B9A">
-            <wp:extent cx="5115639" cy="1276528"/>
-            <wp:effectExtent l="0" t="0" r="8890" b="0"/>
+          <wp:inline distT="0" distB="0" distL="0" distR="0" wp14:anchorId="1E7D9D9D" wp14:editId="293BB3E1">
+            <wp:extent cx="3549650" cy="885760"/>
+            <wp:effectExtent l="0" t="0" r="0" b="0"/>
             <wp:docPr id="12" name="Picture 12"/>
             <wp:cNvGraphicFramePr>
               <a:graphicFrameLocks xmlns:a="http://schemas.openxmlformats.org/drawingml/2006/main" noChangeAspect="1"/>
@@ -392,7 +431,7 @@
                   <pic:spPr>
                     <a:xfrm>
                       <a:off x="0" y="0"/>
-                      <a:ext cx="5115639" cy="1276528"/>
+                      <a:ext cx="3567154" cy="890128"/>
                     </a:xfrm>
                     <a:prstGeom prst="rect">
                       <a:avLst/>
@@ -420,6 +459,9 @@
     </w:p>
     <w:p>
       <w:r>
+        <w:rPr>
+          <w:noProof/>
+        </w:rPr>
         <w:lastRenderedPageBreak/>
         <w:drawing>
           <wp:inline distT="0" distB="0" distL="0" distR="0" wp14:anchorId="6BC60DBD" wp14:editId="519CFAE3">
@@ -485,10 +527,13 @@
     </w:p>
     <w:p>
       <w:r>
+        <w:rPr>
+          <w:noProof/>
+        </w:rPr>
         <w:drawing>
-          <wp:inline distT="0" distB="0" distL="0" distR="0" wp14:anchorId="564DB857" wp14:editId="67E20DD3">
-            <wp:extent cx="3456441" cy="3860800"/>
-            <wp:effectExtent l="0" t="0" r="0" b="6350"/>
+          <wp:inline distT="0" distB="0" distL="0" distR="0" wp14:anchorId="564DB857" wp14:editId="467E4EB9">
+            <wp:extent cx="3295650" cy="3681198"/>
+            <wp:effectExtent l="0" t="0" r="0" b="0"/>
             <wp:docPr id="14" name="Picture 14"/>
             <wp:cNvGraphicFramePr>
               <a:graphicFrameLocks xmlns:a="http://schemas.openxmlformats.org/drawingml/2006/main" noChangeAspect="1"/>
@@ -509,7 +554,7 @@
                   <pic:spPr>
                     <a:xfrm>
                       <a:off x="0" y="0"/>
-                      <a:ext cx="3459160" cy="3863837"/>
+                      <a:ext cx="3301737" cy="3687997"/>
                     </a:xfrm>
                     <a:prstGeom prst="rect">
                       <a:avLst/>
@@ -541,10 +586,13 @@
         <w:t xml:space="preserve"> we added the navbar</w:t>
       </w:r>
       <w:r>
+        <w:rPr>
+          <w:noProof/>
+        </w:rPr>
         <w:drawing>
-          <wp:inline distT="0" distB="0" distL="0" distR="0" wp14:anchorId="26AD3836" wp14:editId="48C3B2AF">
-            <wp:extent cx="4387850" cy="3477465"/>
-            <wp:effectExtent l="0" t="0" r="0" b="8890"/>
+          <wp:inline distT="0" distB="0" distL="0" distR="0" wp14:anchorId="26AD3836" wp14:editId="7A5F193D">
+            <wp:extent cx="3829050" cy="3034604"/>
+            <wp:effectExtent l="0" t="0" r="0" b="0"/>
             <wp:docPr id="15" name="Picture 15"/>
             <wp:cNvGraphicFramePr>
               <a:graphicFrameLocks xmlns:a="http://schemas.openxmlformats.org/drawingml/2006/main" noChangeAspect="1"/>
@@ -565,7 +613,7 @@
                   <pic:spPr>
                     <a:xfrm>
                       <a:off x="0" y="0"/>
-                      <a:ext cx="4390461" cy="3479534"/>
+                      <a:ext cx="3836809" cy="3040753"/>
                     </a:xfrm>
                     <a:prstGeom prst="rect">
                       <a:avLst/>
@@ -585,10 +633,13 @@
     </w:p>
     <w:p>
       <w:r>
+        <w:rPr>
+          <w:noProof/>
+        </w:rPr>
         <w:drawing>
-          <wp:inline distT="0" distB="0" distL="0" distR="0" wp14:anchorId="01624BF5" wp14:editId="1507D731">
-            <wp:extent cx="5943600" cy="516890"/>
-            <wp:effectExtent l="0" t="0" r="0" b="0"/>
+          <wp:inline distT="0" distB="0" distL="0" distR="0" wp14:anchorId="01624BF5" wp14:editId="498BC12D">
+            <wp:extent cx="5937250" cy="516890"/>
+            <wp:effectExtent l="0" t="0" r="6350" b="0"/>
             <wp:docPr id="16" name="Picture 16"/>
             <wp:cNvGraphicFramePr>
               <a:graphicFrameLocks xmlns:a="http://schemas.openxmlformats.org/drawingml/2006/main" noChangeAspect="1"/>
@@ -600,8 +651,111 @@
                     <pic:cNvPr id="1" name=""/>
                     <pic:cNvPicPr/>
                   </pic:nvPicPr>
+                  <pic:blipFill rotWithShape="1">
+                    <a:blip r:embed="rId15"/>
+                    <a:srcRect l="106"/>
+                    <a:stretch/>
+                  </pic:blipFill>
+                  <pic:spPr bwMode="auto">
+                    <a:xfrm>
+                      <a:off x="0" y="0"/>
+                      <a:ext cx="5937250" cy="516890"/>
+                    </a:xfrm>
+                    <a:prstGeom prst="rect">
+                      <a:avLst/>
+                    </a:prstGeom>
+                    <a:ln>
+                      <a:noFill/>
+                    </a:ln>
+                    <a:extLst>
+                      <a:ext uri="{53640926-AAD7-44D8-BBD7-CCE9431645EC}">
+                        <a14:shadowObscured xmlns:a14="http://schemas.microsoft.com/office/drawing/2010/main"/>
+                      </a:ext>
+                    </a:extLst>
+                  </pic:spPr>
+                </pic:pic>
+              </a:graphicData>
+            </a:graphic>
+          </wp:inline>
+        </w:drawing>
+      </w:r>
+    </w:p>
+    <w:p>
+      <w:r>
+        <w:t xml:space="preserve">This is what we obtained. </w:t>
+      </w:r>
+    </w:p>
+    <w:p/>
+    <w:p/>
+    <w:p/>
+    <w:p/>
+    <w:p/>
+    <w:p/>
+    <w:p/>
+    <w:p/>
+    <w:p/>
+    <w:p/>
+    <w:p/>
+    <w:p/>
+    <w:p/>
+    <w:p>
+      <w:pPr>
+        <w:rPr>
+          <w:b/>
+          <w:bCs/>
+          <w:i/>
+          <w:iCs/>
+          <w:u w:val="single"/>
+        </w:rPr>
+      </w:pPr>
+      <w:r>
+        <w:rPr>
+          <w:b/>
+          <w:bCs/>
+          <w:i/>
+          <w:iCs/>
+          <w:u w:val="single"/>
+        </w:rPr>
+        <w:lastRenderedPageBreak/>
+        <w:t>Day 2</w:t>
+      </w:r>
+    </w:p>
+    <w:p>
+      <w:r>
+        <w:t>We proceeded to create the</w:t>
+      </w:r>
+      <w:r>
+        <w:t xml:space="preserve"> architecture </w:t>
+      </w:r>
+      <w:r>
+        <w:t>into</w:t>
+      </w:r>
+      <w:r>
+        <w:t xml:space="preserve"> the command line</w:t>
+      </w:r>
+      <w:r>
+        <w:t>, so we obtained this structure.</w:t>
+      </w:r>
+    </w:p>
+    <w:p>
+      <w:r>
+        <w:drawing>
+          <wp:inline distT="0" distB="0" distL="0" distR="0" wp14:anchorId="2891A059" wp14:editId="2E7BAB51">
+            <wp:extent cx="5943600" cy="2910205"/>
+            <wp:effectExtent l="0" t="0" r="0" b="4445"/>
+            <wp:docPr id="3" name="Picture 3"/>
+            <wp:cNvGraphicFramePr>
+              <a:graphicFrameLocks xmlns:a="http://schemas.openxmlformats.org/drawingml/2006/main" noChangeAspect="1"/>
+            </wp:cNvGraphicFramePr>
+            <a:graphic xmlns:a="http://schemas.openxmlformats.org/drawingml/2006/main">
+              <a:graphicData uri="http://schemas.openxmlformats.org/drawingml/2006/picture">
+                <pic:pic xmlns:pic="http://schemas.openxmlformats.org/drawingml/2006/picture">
+                  <pic:nvPicPr>
+                    <pic:cNvPr id="1" name=""/>
+                    <pic:cNvPicPr/>
+                  </pic:nvPicPr>
                   <pic:blipFill>
-                    <a:blip r:embed="rId15"/>
+                    <a:blip r:embed="rId16"/>
                     <a:stretch>
                       <a:fillRect/>
                     </a:stretch>
@@ -609,7 +763,7 @@
                   <pic:spPr>
                     <a:xfrm>
                       <a:off x="0" y="0"/>
-                      <a:ext cx="5943600" cy="516890"/>
+                      <a:ext cx="5943600" cy="2910205"/>
                     </a:xfrm>
                     <a:prstGeom prst="rect">
                       <a:avLst/>
@@ -624,14 +778,194 @@
     </w:p>
     <w:p>
       <w:r>
-        <w:t xml:space="preserve">This is what we obtained. </w:t>
-      </w:r>
-    </w:p>
-    <w:p>
-      <w:r>
-        <w:t>We proceeded to create the core, shared and the feature module</w:t>
-      </w:r>
-    </w:p>
+        <w:t xml:space="preserve">Since we have done yesterday the routing we just adjusted for the new architecture. </w:t>
+      </w:r>
+    </w:p>
+    <w:p>
+      <w:r>
+        <w:drawing>
+          <wp:inline distT="0" distB="0" distL="0" distR="0" wp14:anchorId="6E6CE044" wp14:editId="2270D48D">
+            <wp:extent cx="3632200" cy="2186693"/>
+            <wp:effectExtent l="0" t="0" r="6350" b="4445"/>
+            <wp:docPr id="4" name="Picture 4"/>
+            <wp:cNvGraphicFramePr>
+              <a:graphicFrameLocks xmlns:a="http://schemas.openxmlformats.org/drawingml/2006/main" noChangeAspect="1"/>
+            </wp:cNvGraphicFramePr>
+            <a:graphic xmlns:a="http://schemas.openxmlformats.org/drawingml/2006/main">
+              <a:graphicData uri="http://schemas.openxmlformats.org/drawingml/2006/picture">
+                <pic:pic xmlns:pic="http://schemas.openxmlformats.org/drawingml/2006/picture">
+                  <pic:nvPicPr>
+                    <pic:cNvPr id="1" name=""/>
+                    <pic:cNvPicPr/>
+                  </pic:nvPicPr>
+                  <pic:blipFill>
+                    <a:blip r:embed="rId17"/>
+                    <a:stretch>
+                      <a:fillRect/>
+                    </a:stretch>
+                  </pic:blipFill>
+                  <pic:spPr>
+                    <a:xfrm>
+                      <a:off x="0" y="0"/>
+                      <a:ext cx="3637345" cy="2189791"/>
+                    </a:xfrm>
+                    <a:prstGeom prst="rect">
+                      <a:avLst/>
+                    </a:prstGeom>
+                  </pic:spPr>
+                </pic:pic>
+              </a:graphicData>
+            </a:graphic>
+          </wp:inline>
+        </w:drawing>
+      </w:r>
+    </w:p>
+    <w:p>
+      <w:r>
+        <w:t>The command line command automatically generated the path for the routing.</w:t>
+      </w:r>
+    </w:p>
+    <w:p>
+      <w:r>
+        <w:drawing>
+          <wp:inline distT="0" distB="0" distL="0" distR="0" wp14:anchorId="6EDD5BD2" wp14:editId="6ED036A1">
+            <wp:extent cx="4432300" cy="1504425"/>
+            <wp:effectExtent l="0" t="0" r="6350" b="635"/>
+            <wp:docPr id="5" name="Picture 5"/>
+            <wp:cNvGraphicFramePr>
+              <a:graphicFrameLocks xmlns:a="http://schemas.openxmlformats.org/drawingml/2006/main" noChangeAspect="1"/>
+            </wp:cNvGraphicFramePr>
+            <a:graphic xmlns:a="http://schemas.openxmlformats.org/drawingml/2006/main">
+              <a:graphicData uri="http://schemas.openxmlformats.org/drawingml/2006/picture">
+                <pic:pic xmlns:pic="http://schemas.openxmlformats.org/drawingml/2006/picture">
+                  <pic:nvPicPr>
+                    <pic:cNvPr id="1" name=""/>
+                    <pic:cNvPicPr/>
+                  </pic:nvPicPr>
+                  <pic:blipFill>
+                    <a:blip r:embed="rId18"/>
+                    <a:stretch>
+                      <a:fillRect/>
+                    </a:stretch>
+                  </pic:blipFill>
+                  <pic:spPr>
+                    <a:xfrm>
+                      <a:off x="0" y="0"/>
+                      <a:ext cx="4441454" cy="1507532"/>
+                    </a:xfrm>
+                    <a:prstGeom prst="rect">
+                      <a:avLst/>
+                    </a:prstGeom>
+                  </pic:spPr>
+                </pic:pic>
+              </a:graphicData>
+            </a:graphic>
+          </wp:inline>
+        </w:drawing>
+      </w:r>
+    </w:p>
+    <w:p>
+      <w:r>
+        <w:lastRenderedPageBreak/>
+        <w:t>Then we added the header</w:t>
+      </w:r>
+    </w:p>
+    <w:p>
+      <w:r>
+        <w:drawing>
+          <wp:inline distT="0" distB="0" distL="0" distR="0" wp14:anchorId="6A1AAF53" wp14:editId="42306ADE">
+            <wp:extent cx="5943600" cy="3288030"/>
+            <wp:effectExtent l="0" t="0" r="0" b="7620"/>
+            <wp:docPr id="17" name="Picture 17"/>
+            <wp:cNvGraphicFramePr>
+              <a:graphicFrameLocks xmlns:a="http://schemas.openxmlformats.org/drawingml/2006/main" noChangeAspect="1"/>
+            </wp:cNvGraphicFramePr>
+            <a:graphic xmlns:a="http://schemas.openxmlformats.org/drawingml/2006/main">
+              <a:graphicData uri="http://schemas.openxmlformats.org/drawingml/2006/picture">
+                <pic:pic xmlns:pic="http://schemas.openxmlformats.org/drawingml/2006/picture">
+                  <pic:nvPicPr>
+                    <pic:cNvPr id="1" name=""/>
+                    <pic:cNvPicPr/>
+                  </pic:nvPicPr>
+                  <pic:blipFill>
+                    <a:blip r:embed="rId19"/>
+                    <a:stretch>
+                      <a:fillRect/>
+                    </a:stretch>
+                  </pic:blipFill>
+                  <pic:spPr>
+                    <a:xfrm>
+                      <a:off x="0" y="0"/>
+                      <a:ext cx="5943600" cy="3288030"/>
+                    </a:xfrm>
+                    <a:prstGeom prst="rect">
+                      <a:avLst/>
+                    </a:prstGeom>
+                  </pic:spPr>
+                </pic:pic>
+              </a:graphicData>
+            </a:graphic>
+          </wp:inline>
+        </w:drawing>
+      </w:r>
+    </w:p>
+    <w:p>
+      <w:r>
+        <w:t>This is what we obtained</w:t>
+      </w:r>
+    </w:p>
+    <w:p>
+      <w:r>
+        <w:drawing>
+          <wp:inline distT="0" distB="0" distL="0" distR="0" wp14:anchorId="5721E125" wp14:editId="19C49A36">
+            <wp:extent cx="4314825" cy="1152525"/>
+            <wp:effectExtent l="0" t="0" r="9525" b="9525"/>
+            <wp:docPr id="18" name="Picture 18"/>
+            <wp:cNvGraphicFramePr>
+              <a:graphicFrameLocks xmlns:a="http://schemas.openxmlformats.org/drawingml/2006/main" noChangeAspect="1"/>
+            </wp:cNvGraphicFramePr>
+            <a:graphic xmlns:a="http://schemas.openxmlformats.org/drawingml/2006/main">
+              <a:graphicData uri="http://schemas.openxmlformats.org/drawingml/2006/picture">
+                <pic:pic xmlns:pic="http://schemas.openxmlformats.org/drawingml/2006/picture">
+                  <pic:nvPicPr>
+                    <pic:cNvPr id="1" name=""/>
+                    <pic:cNvPicPr/>
+                  </pic:nvPicPr>
+                  <pic:blipFill rotWithShape="1">
+                    <a:blip r:embed="rId20"/>
+                    <a:srcRect l="876"/>
+                    <a:stretch/>
+                  </pic:blipFill>
+                  <pic:spPr bwMode="auto">
+                    <a:xfrm>
+                      <a:off x="0" y="0"/>
+                      <a:ext cx="4315428" cy="1152686"/>
+                    </a:xfrm>
+                    <a:prstGeom prst="rect">
+                      <a:avLst/>
+                    </a:prstGeom>
+                    <a:ln>
+                      <a:noFill/>
+                    </a:ln>
+                    <a:extLst>
+                      <a:ext uri="{53640926-AAD7-44D8-BBD7-CCE9431645EC}">
+                        <a14:shadowObscured xmlns:a14="http://schemas.microsoft.com/office/drawing/2010/main"/>
+                      </a:ext>
+                    </a:extLst>
+                  </pic:spPr>
+                </pic:pic>
+              </a:graphicData>
+            </a:graphic>
+          </wp:inline>
+        </w:drawing>
+      </w:r>
+    </w:p>
+    <w:p>
+      <w:r>
+        <w:t xml:space="preserve">We had some issues with the icon and the cart, since we wanted to move to the right the cart. </w:t>
+      </w:r>
+    </w:p>
+    <w:p/>
     <w:p/>
     <w:p/>
     <w:sectPr>

</xml_diff>

<commit_message>
Seventh commit: adjusted the file word
</commit_message>
<xml_diff>
--- a/Beervanade_ecommerce.docx
+++ b/Beervanade_ecommerce.docx
@@ -29,6 +29,26 @@
       </w:r>
     </w:p>
     <w:p>
+      <w:pPr>
+        <w:jc w:val="both"/>
+      </w:pPr>
+      <w:r>
+        <w:t xml:space="preserve">SCENARIO: we are creating the web app for an ecommerce of beers, here the users can find </w:t>
+      </w:r>
+      <w:r>
+        <w:t>handcrafted</w:t>
+      </w:r>
+      <w:r>
+        <w:t xml:space="preserve"> beers. </w:t>
+      </w:r>
+      <w:r>
+        <w:t>The user open the web app and he can n</w:t>
+      </w:r>
+      <w:r>
+        <w:t xml:space="preserve">avigate thought various pages: catalog where products are divided by category and he can add products to the cart, then he can also see his details and see the cart with the products he wants to buy. </w:t>
+      </w:r>
+    </w:p>
+    <w:p>
       <w:r>
         <w:t>We started with an empty repository on GitHub</w:t>
       </w:r>
@@ -90,6 +110,7 @@
         <w:rPr>
           <w:noProof/>
         </w:rPr>
+        <w:lastRenderedPageBreak/>
         <w:drawing>
           <wp:inline distT="0" distB="0" distL="0" distR="0" wp14:anchorId="054A7538" wp14:editId="2E635B95">
             <wp:extent cx="6062821" cy="3213100"/>
@@ -136,7 +157,6 @@
     </w:p>
     <w:p>
       <w:r>
-        <w:lastRenderedPageBreak/>
         <w:t>Since we already have installed “node.</w:t>
       </w:r>
       <w:r>
@@ -213,9 +233,9 @@
           <w:noProof/>
         </w:rPr>
         <w:drawing>
-          <wp:inline distT="0" distB="0" distL="0" distR="0" wp14:anchorId="6FBD089D" wp14:editId="62B04B85">
-            <wp:extent cx="5067300" cy="1185148"/>
-            <wp:effectExtent l="0" t="0" r="0" b="0"/>
+          <wp:inline distT="0" distB="0" distL="0" distR="0" wp14:anchorId="6FBD089D" wp14:editId="2501C885">
+            <wp:extent cx="4235450" cy="990594"/>
+            <wp:effectExtent l="0" t="0" r="0" b="635"/>
             <wp:docPr id="8" name="Picture 8"/>
             <wp:cNvGraphicFramePr>
               <a:graphicFrameLocks xmlns:a="http://schemas.openxmlformats.org/drawingml/2006/main" noChangeAspect="1"/>
@@ -235,7 +255,7 @@
                   <pic:spPr bwMode="auto">
                     <a:xfrm>
                       <a:off x="0" y="0"/>
-                      <a:ext cx="5082862" cy="1188788"/>
+                      <a:ext cx="4268817" cy="998398"/>
                     </a:xfrm>
                     <a:prstGeom prst="rect">
                       <a:avLst/>
@@ -262,9 +282,9 @@
           <w:noProof/>
         </w:rPr>
         <w:drawing>
-          <wp:inline distT="0" distB="0" distL="0" distR="0" wp14:anchorId="78DB50DC" wp14:editId="582752B1">
-            <wp:extent cx="5084035" cy="615950"/>
-            <wp:effectExtent l="0" t="0" r="2540" b="0"/>
+          <wp:inline distT="0" distB="0" distL="0" distR="0" wp14:anchorId="78DB50DC" wp14:editId="64373ACD">
+            <wp:extent cx="4254500" cy="515448"/>
+            <wp:effectExtent l="0" t="0" r="0" b="0"/>
             <wp:docPr id="9" name="Picture 9"/>
             <wp:cNvGraphicFramePr>
               <a:graphicFrameLocks xmlns:a="http://schemas.openxmlformats.org/drawingml/2006/main" noChangeAspect="1"/>
@@ -285,7 +305,7 @@
                   <pic:spPr>
                     <a:xfrm>
                       <a:off x="0" y="0"/>
-                      <a:ext cx="5125515" cy="620975"/>
+                      <a:ext cx="4304944" cy="521559"/>
                     </a:xfrm>
                     <a:prstGeom prst="rect">
                       <a:avLst/>
@@ -304,9 +324,9 @@
           <w:noProof/>
         </w:rPr>
         <w:drawing>
-          <wp:inline distT="0" distB="0" distL="0" distR="0" wp14:anchorId="50EBCD98" wp14:editId="7CC53CBB">
-            <wp:extent cx="5943600" cy="859790"/>
-            <wp:effectExtent l="0" t="0" r="0" b="0"/>
+          <wp:inline distT="0" distB="0" distL="0" distR="0" wp14:anchorId="50EBCD98" wp14:editId="425B74F3">
+            <wp:extent cx="4257969" cy="615950"/>
+            <wp:effectExtent l="0" t="0" r="9525" b="0"/>
             <wp:docPr id="10" name="Picture 10"/>
             <wp:cNvGraphicFramePr>
               <a:graphicFrameLocks xmlns:a="http://schemas.openxmlformats.org/drawingml/2006/main" noChangeAspect="1"/>
@@ -327,7 +347,7 @@
                   <pic:spPr>
                     <a:xfrm>
                       <a:off x="0" y="0"/>
-                      <a:ext cx="5945508" cy="860066"/>
+                      <a:ext cx="4322766" cy="625323"/>
                     </a:xfrm>
                     <a:prstGeom prst="rect">
                       <a:avLst/>
@@ -350,6 +370,7 @@
         <w:rPr>
           <w:noProof/>
         </w:rPr>
+        <w:lastRenderedPageBreak/>
         <w:drawing>
           <wp:inline distT="0" distB="0" distL="0" distR="0" wp14:anchorId="1F552E5B" wp14:editId="592A3225">
             <wp:extent cx="5943600" cy="154940"/>
@@ -408,9 +429,9 @@
           <w:noProof/>
         </w:rPr>
         <w:drawing>
-          <wp:inline distT="0" distB="0" distL="0" distR="0" wp14:anchorId="1E7D9D9D" wp14:editId="293BB3E1">
-            <wp:extent cx="3549650" cy="885760"/>
-            <wp:effectExtent l="0" t="0" r="0" b="0"/>
+          <wp:inline distT="0" distB="0" distL="0" distR="0" wp14:anchorId="1E7D9D9D" wp14:editId="5842B587">
+            <wp:extent cx="2622550" cy="654417"/>
+            <wp:effectExtent l="0" t="0" r="6350" b="0"/>
             <wp:docPr id="12" name="Picture 12"/>
             <wp:cNvGraphicFramePr>
               <a:graphicFrameLocks xmlns:a="http://schemas.openxmlformats.org/drawingml/2006/main" noChangeAspect="1"/>
@@ -431,7 +452,7 @@
                   <pic:spPr>
                     <a:xfrm>
                       <a:off x="0" y="0"/>
-                      <a:ext cx="3567154" cy="890128"/>
+                      <a:ext cx="2655630" cy="662672"/>
                     </a:xfrm>
                     <a:prstGeom prst="rect">
                       <a:avLst/>
@@ -462,7 +483,6 @@
         <w:rPr>
           <w:noProof/>
         </w:rPr>
-        <w:lastRenderedPageBreak/>
         <w:drawing>
           <wp:inline distT="0" distB="0" distL="0" distR="0" wp14:anchorId="6BC60DBD" wp14:editId="519CFAE3">
             <wp:extent cx="4095750" cy="1456502"/>
@@ -590,9 +610,9 @@
           <w:noProof/>
         </w:rPr>
         <w:drawing>
-          <wp:inline distT="0" distB="0" distL="0" distR="0" wp14:anchorId="26AD3836" wp14:editId="7A5F193D">
-            <wp:extent cx="3829050" cy="3034604"/>
-            <wp:effectExtent l="0" t="0" r="0" b="0"/>
+          <wp:inline distT="0" distB="0" distL="0" distR="0" wp14:anchorId="26AD3836" wp14:editId="5175F57C">
+            <wp:extent cx="3429308" cy="2717800"/>
+            <wp:effectExtent l="0" t="0" r="0" b="6350"/>
             <wp:docPr id="15" name="Picture 15"/>
             <wp:cNvGraphicFramePr>
               <a:graphicFrameLocks xmlns:a="http://schemas.openxmlformats.org/drawingml/2006/main" noChangeAspect="1"/>
@@ -613,7 +633,7 @@
                   <pic:spPr>
                     <a:xfrm>
                       <a:off x="0" y="0"/>
-                      <a:ext cx="3836809" cy="3040753"/>
+                      <a:ext cx="3438982" cy="2725467"/>
                     </a:xfrm>
                     <a:prstGeom prst="rect">
                       <a:avLst/>
@@ -637,9 +657,9 @@
           <w:noProof/>
         </w:rPr>
         <w:drawing>
-          <wp:inline distT="0" distB="0" distL="0" distR="0" wp14:anchorId="01624BF5" wp14:editId="498BC12D">
-            <wp:extent cx="5937250" cy="516890"/>
-            <wp:effectExtent l="0" t="0" r="6350" b="0"/>
+          <wp:inline distT="0" distB="0" distL="0" distR="0" wp14:anchorId="01624BF5" wp14:editId="5991389B">
+            <wp:extent cx="3657600" cy="318426"/>
+            <wp:effectExtent l="0" t="0" r="0" b="5715"/>
             <wp:docPr id="16" name="Picture 16"/>
             <wp:cNvGraphicFramePr>
               <a:graphicFrameLocks xmlns:a="http://schemas.openxmlformats.org/drawingml/2006/main" noChangeAspect="1"/>
@@ -659,7 +679,7 @@
                   <pic:spPr bwMode="auto">
                     <a:xfrm>
                       <a:off x="0" y="0"/>
-                      <a:ext cx="5937250" cy="516890"/>
+                      <a:ext cx="3775628" cy="328701"/>
                     </a:xfrm>
                     <a:prstGeom prst="rect">
                       <a:avLst/>
@@ -685,21 +705,8 @@
         <w:t xml:space="preserve">This is what we obtained. </w:t>
       </w:r>
     </w:p>
-    <w:p/>
-    <w:p/>
-    <w:p/>
-    <w:p/>
-    <w:p/>
-    <w:p/>
-    <w:p/>
-    <w:p/>
-    <w:p/>
-    <w:p/>
-    <w:p/>
-    <w:p/>
-    <w:p/>
-    <w:p>
-      <w:pPr>
+    <w:p>
+      <w:r>
         <w:rPr>
           <w:b/>
           <w:bCs/>
@@ -707,16 +714,6 @@
           <w:iCs/>
           <w:u w:val="single"/>
         </w:rPr>
-      </w:pPr>
-      <w:r>
-        <w:rPr>
-          <w:b/>
-          <w:bCs/>
-          <w:i/>
-          <w:iCs/>
-          <w:u w:val="single"/>
-        </w:rPr>
-        <w:lastRenderedPageBreak/>
         <w:t>Day 2</w:t>
       </w:r>
     </w:p>
@@ -739,6 +736,9 @@
     </w:p>
     <w:p>
       <w:r>
+        <w:rPr>
+          <w:noProof/>
+        </w:rPr>
         <w:drawing>
           <wp:inline distT="0" distB="0" distL="0" distR="0" wp14:anchorId="2891A059" wp14:editId="2E7BAB51">
             <wp:extent cx="5943600" cy="2910205"/>
@@ -783,6 +783,10 @@
     </w:p>
     <w:p>
       <w:r>
+        <w:rPr>
+          <w:noProof/>
+        </w:rPr>
+        <w:lastRenderedPageBreak/>
         <w:drawing>
           <wp:inline distT="0" distB="0" distL="0" distR="0" wp14:anchorId="6E6CE044" wp14:editId="2270D48D">
             <wp:extent cx="3632200" cy="2186693"/>
@@ -827,6 +831,9 @@
     </w:p>
     <w:p>
       <w:r>
+        <w:rPr>
+          <w:noProof/>
+        </w:rPr>
         <w:drawing>
           <wp:inline distT="0" distB="0" distL="0" distR="0" wp14:anchorId="6EDD5BD2" wp14:editId="6ED036A1">
             <wp:extent cx="4432300" cy="1504425"/>
@@ -866,12 +873,14 @@
     </w:p>
     <w:p>
       <w:r>
-        <w:lastRenderedPageBreak/>
         <w:t>Then we added the header</w:t>
       </w:r>
     </w:p>
     <w:p>
       <w:r>
+        <w:rPr>
+          <w:noProof/>
+        </w:rPr>
         <w:drawing>
           <wp:inline distT="0" distB="0" distL="0" distR="0" wp14:anchorId="6A1AAF53" wp14:editId="42306ADE">
             <wp:extent cx="5943600" cy="3288030"/>
@@ -916,6 +925,10 @@
     </w:p>
     <w:p>
       <w:r>
+        <w:rPr>
+          <w:noProof/>
+        </w:rPr>
+        <w:lastRenderedPageBreak/>
         <w:drawing>
           <wp:inline distT="0" distB="0" distL="0" distR="0" wp14:anchorId="5721E125" wp14:editId="19C49A36">
             <wp:extent cx="4314825" cy="1152525"/>
@@ -965,8 +978,502 @@
         <w:t xml:space="preserve">We had some issues with the icon and the cart, since we wanted to move to the right the cart. </w:t>
       </w:r>
     </w:p>
-    <w:p/>
-    <w:p/>
+    <w:p>
+      <w:pPr>
+        <w:jc w:val="both"/>
+      </w:pPr>
+      <w:r>
+        <w:drawing>
+          <wp:inline distT="0" distB="0" distL="0" distR="0" wp14:anchorId="0FC310FB" wp14:editId="1E1530A9">
+            <wp:extent cx="4422810" cy="2736850"/>
+            <wp:effectExtent l="0" t="0" r="0" b="6350"/>
+            <wp:docPr id="6" name="Picture 6"/>
+            <wp:cNvGraphicFramePr>
+              <a:graphicFrameLocks xmlns:a="http://schemas.openxmlformats.org/drawingml/2006/main" noChangeAspect="1"/>
+            </wp:cNvGraphicFramePr>
+            <a:graphic xmlns:a="http://schemas.openxmlformats.org/drawingml/2006/main">
+              <a:graphicData uri="http://schemas.openxmlformats.org/drawingml/2006/picture">
+                <pic:pic xmlns:pic="http://schemas.openxmlformats.org/drawingml/2006/picture">
+                  <pic:nvPicPr>
+                    <pic:cNvPr id="1" name=""/>
+                    <pic:cNvPicPr/>
+                  </pic:nvPicPr>
+                  <pic:blipFill>
+                    <a:blip r:embed="rId21"/>
+                    <a:stretch>
+                      <a:fillRect/>
+                    </a:stretch>
+                  </pic:blipFill>
+                  <pic:spPr>
+                    <a:xfrm>
+                      <a:off x="0" y="0"/>
+                      <a:ext cx="4427104" cy="2739507"/>
+                    </a:xfrm>
+                    <a:prstGeom prst="rect">
+                      <a:avLst/>
+                    </a:prstGeom>
+                  </pic:spPr>
+                </pic:pic>
+              </a:graphicData>
+            </a:graphic>
+          </wp:inline>
+        </w:drawing>
+      </w:r>
+    </w:p>
+    <w:p>
+      <w:r>
+        <w:t>We added some html files and added some logo and image. The resulting navbar look like this:</w:t>
+      </w:r>
+    </w:p>
+    <w:p>
+      <w:r>
+        <w:drawing>
+          <wp:inline distT="0" distB="0" distL="0" distR="0" wp14:anchorId="4B99C711" wp14:editId="32682908">
+            <wp:extent cx="5943600" cy="365760"/>
+            <wp:effectExtent l="0" t="0" r="0" b="0"/>
+            <wp:docPr id="22" name="Picture 22"/>
+            <wp:cNvGraphicFramePr>
+              <a:graphicFrameLocks xmlns:a="http://schemas.openxmlformats.org/drawingml/2006/main" noChangeAspect="1"/>
+            </wp:cNvGraphicFramePr>
+            <a:graphic xmlns:a="http://schemas.openxmlformats.org/drawingml/2006/main">
+              <a:graphicData uri="http://schemas.openxmlformats.org/drawingml/2006/picture">
+                <pic:pic xmlns:pic="http://schemas.openxmlformats.org/drawingml/2006/picture">
+                  <pic:nvPicPr>
+                    <pic:cNvPr id="1" name=""/>
+                    <pic:cNvPicPr/>
+                  </pic:nvPicPr>
+                  <pic:blipFill>
+                    <a:blip r:embed="rId22"/>
+                    <a:stretch>
+                      <a:fillRect/>
+                    </a:stretch>
+                  </pic:blipFill>
+                  <pic:spPr>
+                    <a:xfrm>
+                      <a:off x="0" y="0"/>
+                      <a:ext cx="5943600" cy="365760"/>
+                    </a:xfrm>
+                    <a:prstGeom prst="rect">
+                      <a:avLst/>
+                    </a:prstGeom>
+                  </pic:spPr>
+                </pic:pic>
+              </a:graphicData>
+            </a:graphic>
+          </wp:inline>
+        </w:drawing>
+      </w:r>
+    </w:p>
+    <w:p>
+      <w:r>
+        <w:t xml:space="preserve">We edited the home page, working on </w:t>
+      </w:r>
+      <w:proofErr w:type="spellStart"/>
+      <w:proofErr w:type="gramStart"/>
+      <w:r>
+        <w:t>home.component</w:t>
+      </w:r>
+      <w:proofErr w:type="gramEnd"/>
+      <w:r>
+        <w:t>.ts</w:t>
+      </w:r>
+      <w:proofErr w:type="spellEnd"/>
+      <w:r>
+        <w:t xml:space="preserve"> and </w:t>
+      </w:r>
+      <w:hyperlink r:id="rId23" w:history="1">
+        <w:r>
+          <w:rPr>
+            <w:rStyle w:val="Hyperlink"/>
+          </w:rPr>
+          <w:t>home.component.html</w:t>
+        </w:r>
+      </w:hyperlink>
+      <w:r>
+        <w:t>.</w:t>
+      </w:r>
+    </w:p>
+    <w:p>
+      <w:r>
+        <w:drawing>
+          <wp:inline distT="0" distB="0" distL="0" distR="0" wp14:anchorId="683C8EA8" wp14:editId="61FFA1C7">
+            <wp:extent cx="5943600" cy="2576195"/>
+            <wp:effectExtent l="0" t="0" r="0" b="0"/>
+            <wp:docPr id="23" name="Picture 23"/>
+            <wp:cNvGraphicFramePr>
+              <a:graphicFrameLocks xmlns:a="http://schemas.openxmlformats.org/drawingml/2006/main" noChangeAspect="1"/>
+            </wp:cNvGraphicFramePr>
+            <a:graphic xmlns:a="http://schemas.openxmlformats.org/drawingml/2006/main">
+              <a:graphicData uri="http://schemas.openxmlformats.org/drawingml/2006/picture">
+                <pic:pic xmlns:pic="http://schemas.openxmlformats.org/drawingml/2006/picture">
+                  <pic:nvPicPr>
+                    <pic:cNvPr id="1" name=""/>
+                    <pic:cNvPicPr/>
+                  </pic:nvPicPr>
+                  <pic:blipFill>
+                    <a:blip r:embed="rId24"/>
+                    <a:stretch>
+                      <a:fillRect/>
+                    </a:stretch>
+                  </pic:blipFill>
+                  <pic:spPr>
+                    <a:xfrm>
+                      <a:off x="0" y="0"/>
+                      <a:ext cx="5943600" cy="2576195"/>
+                    </a:xfrm>
+                    <a:prstGeom prst="rect">
+                      <a:avLst/>
+                    </a:prstGeom>
+                  </pic:spPr>
+                </pic:pic>
+              </a:graphicData>
+            </a:graphic>
+          </wp:inline>
+        </w:drawing>
+      </w:r>
+    </w:p>
+    <w:p>
+      <w:r>
+        <w:lastRenderedPageBreak/>
+        <w:t xml:space="preserve">We will fix the layout </w:t>
+      </w:r>
+      <w:proofErr w:type="gramStart"/>
+      <w:r>
+        <w:t>later on</w:t>
+      </w:r>
+      <w:proofErr w:type="gramEnd"/>
+      <w:r>
+        <w:t xml:space="preserve">. </w:t>
+      </w:r>
+    </w:p>
+    <w:p>
+      <w:r>
+        <w:t>Then we installed locally the package</w:t>
+      </w:r>
+      <w:r>
+        <w:t xml:space="preserve"> </w:t>
+      </w:r>
+      <w:r>
+        <w:t>t</w:t>
+      </w:r>
+      <w:r>
+        <w:t xml:space="preserve">o simulate </w:t>
+      </w:r>
+      <w:proofErr w:type="gramStart"/>
+      <w:r>
+        <w:t>the a</w:t>
+      </w:r>
+      <w:proofErr w:type="gramEnd"/>
+      <w:r>
+        <w:t xml:space="preserve"> back-end server</w:t>
+      </w:r>
+      <w:r>
+        <w:t>:</w:t>
+      </w:r>
+    </w:p>
+    <w:p>
+      <w:r>
+        <w:drawing>
+          <wp:inline distT="0" distB="0" distL="0" distR="0" wp14:anchorId="09BE185A" wp14:editId="4C7A1C38">
+            <wp:extent cx="2165350" cy="435274"/>
+            <wp:effectExtent l="0" t="0" r="6350" b="3175"/>
+            <wp:docPr id="24" name="Picture 24"/>
+            <wp:cNvGraphicFramePr>
+              <a:graphicFrameLocks xmlns:a="http://schemas.openxmlformats.org/drawingml/2006/main" noChangeAspect="1"/>
+            </wp:cNvGraphicFramePr>
+            <a:graphic xmlns:a="http://schemas.openxmlformats.org/drawingml/2006/main">
+              <a:graphicData uri="http://schemas.openxmlformats.org/drawingml/2006/picture">
+                <pic:pic xmlns:pic="http://schemas.openxmlformats.org/drawingml/2006/picture">
+                  <pic:nvPicPr>
+                    <pic:cNvPr id="1" name=""/>
+                    <pic:cNvPicPr/>
+                  </pic:nvPicPr>
+                  <pic:blipFill>
+                    <a:blip r:embed="rId25"/>
+                    <a:stretch>
+                      <a:fillRect/>
+                    </a:stretch>
+                  </pic:blipFill>
+                  <pic:spPr>
+                    <a:xfrm>
+                      <a:off x="0" y="0"/>
+                      <a:ext cx="2185964" cy="439418"/>
+                    </a:xfrm>
+                    <a:prstGeom prst="rect">
+                      <a:avLst/>
+                    </a:prstGeom>
+                  </pic:spPr>
+                </pic:pic>
+              </a:graphicData>
+            </a:graphic>
+          </wp:inline>
+        </w:drawing>
+      </w:r>
+    </w:p>
+    <w:p>
+      <w:r>
+        <w:t xml:space="preserve">We have launched the </w:t>
+      </w:r>
+      <w:proofErr w:type="spellStart"/>
+      <w:r>
+        <w:t>mockettaro</w:t>
+      </w:r>
+      <w:proofErr w:type="spellEnd"/>
+      <w:r>
+        <w:t xml:space="preserve">: </w:t>
+      </w:r>
+    </w:p>
+    <w:p>
+      <w:pPr>
+        <w:rPr>
+          <w:lang w:val="it-IT"/>
+        </w:rPr>
+      </w:pPr>
+      <w:r>
+        <w:rPr>
+          <w:lang w:val="it-IT"/>
+        </w:rPr>
+        <w:drawing>
+          <wp:inline distT="0" distB="0" distL="0" distR="0" wp14:anchorId="63958D4F" wp14:editId="545CE454">
+            <wp:extent cx="5943600" cy="1283970"/>
+            <wp:effectExtent l="0" t="0" r="0" b="0"/>
+            <wp:docPr id="19" name="Picture 19"/>
+            <wp:cNvGraphicFramePr>
+              <a:graphicFrameLocks xmlns:a="http://schemas.openxmlformats.org/drawingml/2006/main" noChangeAspect="1"/>
+            </wp:cNvGraphicFramePr>
+            <a:graphic xmlns:a="http://schemas.openxmlformats.org/drawingml/2006/main">
+              <a:graphicData uri="http://schemas.openxmlformats.org/drawingml/2006/picture">
+                <pic:pic xmlns:pic="http://schemas.openxmlformats.org/drawingml/2006/picture">
+                  <pic:nvPicPr>
+                    <pic:cNvPr id="1" name=""/>
+                    <pic:cNvPicPr/>
+                  </pic:nvPicPr>
+                  <pic:blipFill>
+                    <a:blip r:embed="rId26"/>
+                    <a:stretch>
+                      <a:fillRect/>
+                    </a:stretch>
+                  </pic:blipFill>
+                  <pic:spPr>
+                    <a:xfrm>
+                      <a:off x="0" y="0"/>
+                      <a:ext cx="5943600" cy="1283970"/>
+                    </a:xfrm>
+                    <a:prstGeom prst="rect">
+                      <a:avLst/>
+                    </a:prstGeom>
+                  </pic:spPr>
+                </pic:pic>
+              </a:graphicData>
+            </a:graphic>
+          </wp:inline>
+        </w:drawing>
+      </w:r>
+    </w:p>
+    <w:p>
+      <w:r>
+        <w:t>We settled the same l</w:t>
+      </w:r>
+      <w:r>
+        <w:t xml:space="preserve">ocal host editing the </w:t>
+      </w:r>
+      <w:proofErr w:type="spellStart"/>
+      <w:proofErr w:type="gramStart"/>
+      <w:r>
+        <w:t>package.json</w:t>
+      </w:r>
+      <w:proofErr w:type="spellEnd"/>
+      <w:proofErr w:type="gramEnd"/>
+      <w:r>
+        <w:t>:</w:t>
+      </w:r>
+    </w:p>
+    <w:p>
+      <w:pPr>
+        <w:rPr>
+          <w:lang w:val="it-IT"/>
+        </w:rPr>
+      </w:pPr>
+      <w:r>
+        <w:rPr>
+          <w:lang w:val="it-IT"/>
+        </w:rPr>
+        <w:drawing>
+          <wp:inline distT="0" distB="0" distL="0" distR="0" wp14:anchorId="2B4AA07D" wp14:editId="0C662AC0">
+            <wp:extent cx="3568700" cy="1591427"/>
+            <wp:effectExtent l="0" t="0" r="0" b="8890"/>
+            <wp:docPr id="21" name="Picture 21"/>
+            <wp:cNvGraphicFramePr>
+              <a:graphicFrameLocks xmlns:a="http://schemas.openxmlformats.org/drawingml/2006/main" noChangeAspect="1"/>
+            </wp:cNvGraphicFramePr>
+            <a:graphic xmlns:a="http://schemas.openxmlformats.org/drawingml/2006/main">
+              <a:graphicData uri="http://schemas.openxmlformats.org/drawingml/2006/picture">
+                <pic:pic xmlns:pic="http://schemas.openxmlformats.org/drawingml/2006/picture">
+                  <pic:nvPicPr>
+                    <pic:cNvPr id="1" name=""/>
+                    <pic:cNvPicPr/>
+                  </pic:nvPicPr>
+                  <pic:blipFill>
+                    <a:blip r:embed="rId27"/>
+                    <a:stretch>
+                      <a:fillRect/>
+                    </a:stretch>
+                  </pic:blipFill>
+                  <pic:spPr>
+                    <a:xfrm>
+                      <a:off x="0" y="0"/>
+                      <a:ext cx="3575773" cy="1594581"/>
+                    </a:xfrm>
+                    <a:prstGeom prst="rect">
+                      <a:avLst/>
+                    </a:prstGeom>
+                  </pic:spPr>
+                </pic:pic>
+              </a:graphicData>
+            </a:graphic>
+          </wp:inline>
+        </w:drawing>
+      </w:r>
+    </w:p>
+    <w:p>
+      <w:r>
+        <w:t xml:space="preserve">And added this new file: </w:t>
+      </w:r>
+    </w:p>
+    <w:p>
+      <w:r>
+        <w:drawing>
+          <wp:inline distT="0" distB="0" distL="0" distR="0" wp14:anchorId="10FE57F4" wp14:editId="4D935C48">
+            <wp:extent cx="2819831" cy="1270000"/>
+            <wp:effectExtent l="0" t="0" r="0" b="6350"/>
+            <wp:docPr id="25" name="Picture 25"/>
+            <wp:cNvGraphicFramePr>
+              <a:graphicFrameLocks xmlns:a="http://schemas.openxmlformats.org/drawingml/2006/main" noChangeAspect="1"/>
+            </wp:cNvGraphicFramePr>
+            <a:graphic xmlns:a="http://schemas.openxmlformats.org/drawingml/2006/main">
+              <a:graphicData uri="http://schemas.openxmlformats.org/drawingml/2006/picture">
+                <pic:pic xmlns:pic="http://schemas.openxmlformats.org/drawingml/2006/picture">
+                  <pic:nvPicPr>
+                    <pic:cNvPr id="1" name=""/>
+                    <pic:cNvPicPr/>
+                  </pic:nvPicPr>
+                  <pic:blipFill>
+                    <a:blip r:embed="rId28"/>
+                    <a:stretch>
+                      <a:fillRect/>
+                    </a:stretch>
+                  </pic:blipFill>
+                  <pic:spPr>
+                    <a:xfrm>
+                      <a:off x="0" y="0"/>
+                      <a:ext cx="2824229" cy="1271981"/>
+                    </a:xfrm>
+                    <a:prstGeom prst="rect">
+                      <a:avLst/>
+                    </a:prstGeom>
+                  </pic:spPr>
+                </pic:pic>
+              </a:graphicData>
+            </a:graphic>
+          </wp:inline>
+        </w:drawing>
+      </w:r>
+      <w:r>
+        <w:t xml:space="preserve"> </w:t>
+      </w:r>
+    </w:p>
+    <w:p>
+      <w:r>
+        <w:t xml:space="preserve">We create some user to simulate a fake database: </w:t>
+      </w:r>
+    </w:p>
+    <w:p>
+      <w:r>
+        <w:drawing>
+          <wp:inline distT="0" distB="0" distL="0" distR="0" wp14:anchorId="0556A604" wp14:editId="55B61269">
+            <wp:extent cx="1492250" cy="893975"/>
+            <wp:effectExtent l="0" t="0" r="0" b="1905"/>
+            <wp:docPr id="26" name="Picture 26"/>
+            <wp:cNvGraphicFramePr>
+              <a:graphicFrameLocks xmlns:a="http://schemas.openxmlformats.org/drawingml/2006/main" noChangeAspect="1"/>
+            </wp:cNvGraphicFramePr>
+            <a:graphic xmlns:a="http://schemas.openxmlformats.org/drawingml/2006/main">
+              <a:graphicData uri="http://schemas.openxmlformats.org/drawingml/2006/picture">
+                <pic:pic xmlns:pic="http://schemas.openxmlformats.org/drawingml/2006/picture">
+                  <pic:nvPicPr>
+                    <pic:cNvPr id="1" name=""/>
+                    <pic:cNvPicPr/>
+                  </pic:nvPicPr>
+                  <pic:blipFill>
+                    <a:blip r:embed="rId29"/>
+                    <a:stretch>
+                      <a:fillRect/>
+                    </a:stretch>
+                  </pic:blipFill>
+                  <pic:spPr>
+                    <a:xfrm>
+                      <a:off x="0" y="0"/>
+                      <a:ext cx="1496469" cy="896502"/>
+                    </a:xfrm>
+                    <a:prstGeom prst="rect">
+                      <a:avLst/>
+                    </a:prstGeom>
+                  </pic:spPr>
+                </pic:pic>
+              </a:graphicData>
+            </a:graphic>
+          </wp:inline>
+        </w:drawing>
+      </w:r>
+    </w:p>
+    <w:p>
+      <w:r>
+        <w:t>And the result we can see on the browser is this one</w:t>
+      </w:r>
+    </w:p>
+    <w:p>
+      <w:r>
+        <w:rPr>
+          <w:lang w:val="it-IT"/>
+        </w:rPr>
+        <w:lastRenderedPageBreak/>
+        <w:drawing>
+          <wp:inline distT="0" distB="0" distL="0" distR="0" wp14:anchorId="6753DA27" wp14:editId="1631DDB5">
+            <wp:extent cx="5943600" cy="676910"/>
+            <wp:effectExtent l="0" t="0" r="0" b="8890"/>
+            <wp:docPr id="20" name="Picture 20"/>
+            <wp:cNvGraphicFramePr>
+              <a:graphicFrameLocks xmlns:a="http://schemas.openxmlformats.org/drawingml/2006/main" noChangeAspect="1"/>
+            </wp:cNvGraphicFramePr>
+            <a:graphic xmlns:a="http://schemas.openxmlformats.org/drawingml/2006/main">
+              <a:graphicData uri="http://schemas.openxmlformats.org/drawingml/2006/picture">
+                <pic:pic xmlns:pic="http://schemas.openxmlformats.org/drawingml/2006/picture">
+                  <pic:nvPicPr>
+                    <pic:cNvPr id="1" name=""/>
+                    <pic:cNvPicPr/>
+                  </pic:nvPicPr>
+                  <pic:blipFill>
+                    <a:blip r:embed="rId30"/>
+                    <a:stretch>
+                      <a:fillRect/>
+                    </a:stretch>
+                  </pic:blipFill>
+                  <pic:spPr>
+                    <a:xfrm>
+                      <a:off x="0" y="0"/>
+                      <a:ext cx="5943600" cy="676910"/>
+                    </a:xfrm>
+                    <a:prstGeom prst="rect">
+                      <a:avLst/>
+                    </a:prstGeom>
+                  </pic:spPr>
+                </pic:pic>
+              </a:graphicData>
+            </a:graphic>
+          </wp:inline>
+        </w:drawing>
+      </w:r>
+    </w:p>
     <w:p/>
     <w:sectPr>
       <w:pgSz w:w="12240" w:h="15840"/>
@@ -1404,6 +1911,29 @@
     <w:semiHidden/>
     <w:unhideWhenUsed/>
   </w:style>
+  <w:style w:type="character" w:styleId="Hyperlink">
+    <w:name w:val="Hyperlink"/>
+    <w:basedOn w:val="DefaultParagraphFont"/>
+    <w:uiPriority w:val="99"/>
+    <w:unhideWhenUsed/>
+    <w:rsid w:val="00B8687B"/>
+    <w:rPr>
+      <w:color w:val="0563C1" w:themeColor="hyperlink"/>
+      <w:u w:val="single"/>
+    </w:rPr>
+  </w:style>
+  <w:style w:type="character" w:styleId="UnresolvedMention">
+    <w:name w:val="Unresolved Mention"/>
+    <w:basedOn w:val="DefaultParagraphFont"/>
+    <w:uiPriority w:val="99"/>
+    <w:semiHidden/>
+    <w:unhideWhenUsed/>
+    <w:rsid w:val="00B8687B"/>
+    <w:rPr>
+      <w:color w:val="605E5C"/>
+      <w:shd w:val="clear" w:color="auto" w:fill="E1DFDD"/>
+    </w:rPr>
+  </w:style>
 </w:styles>
 </file>
 

</xml_diff>